<commit_message>
atualizei o arquivo TXT
</commit_message>
<xml_diff>
--- a/pdf e relatorio/Trabalho I/Trabalho 1.docx
+++ b/pdf e relatorio/Trabalho I/Trabalho 1.docx
@@ -97,16 +97,15 @@
         <w:t>édia,</w:t>
       </w:r>
       <w:r>
-        <w:t xml:space="preserve"> </w:t>
-      </w:r>
-      <w:r>
-        <w:t>Teste de Hip</w:t>
-      </w:r>
-      <w:r>
-        <w:t>óteses para Vari</w:t>
-      </w:r>
-      <w:r>
-        <w:t>ância, Teste de Kolmogorov-S</w:t>
+        <w:t xml:space="preserve"> Teste de Hipóteses para Vari</w:t>
+      </w:r>
+      <w:r>
+        <w:t xml:space="preserve">ância e </w:t>
+      </w:r>
+      <w:bookmarkStart w:id="0" w:name="_GoBack"/>
+      <w:bookmarkEnd w:id="0"/>
+      <w:r>
+        <w:t>Teste de Kolmogorov-S</w:t>
       </w:r>
       <w:r>
         <w:t>mirnov</w:t>
@@ -194,8 +193,6 @@
       <w:r>
         <w:t>Tabelas:</w:t>
       </w:r>
-      <w:bookmarkStart w:id="0" w:name="_GoBack"/>
-      <w:bookmarkEnd w:id="0"/>
     </w:p>
     <w:p/>
     <w:p/>
@@ -214,6 +211,8 @@
     </w:p>
     <w:p/>
     <w:sectPr>
+      <w:headerReference w:type="even" r:id="rId7"/>
+      <w:headerReference w:type="default" r:id="rId8"/>
       <w:pgSz w:w="11900" w:h="16840"/>
       <w:pgMar w:top="1417" w:right="1701" w:bottom="1417" w:left="1701" w:header="708" w:footer="708" w:gutter="0"/>
       <w:cols w:space="708"/>
@@ -221,6 +220,159 @@
     </w:sectPr>
   </w:body>
 </w:document>
+</file>
+
+<file path=word/endnotes.xml><?xml version="1.0" encoding="utf-8"?>
+<w:endnotes xmlns:wpc="http://schemas.microsoft.com/office/word/2010/wordprocessingCanvas" xmlns:cx="http://schemas.microsoft.com/office/drawing/2014/chartex" xmlns:cx1="http://schemas.microsoft.com/office/drawing/2015/9/8/chartex" xmlns:cx2="http://schemas.microsoft.com/office/drawing/2015/10/21/chartex" xmlns:cx3="http://schemas.microsoft.com/office/drawing/2016/5/9/chartex" xmlns:cx4="http://schemas.microsoft.com/office/drawing/2016/5/10/chartex" xmlns:cx5="http://schemas.microsoft.com/office/drawing/2016/5/11/chartex" xmlns:cx6="http://schemas.microsoft.com/office/drawing/2016/5/12/chartex" xmlns:cx7="http://schemas.microsoft.com/office/drawing/2016/5/13/chartex" xmlns:cx8="http://schemas.microsoft.com/office/drawing/2016/5/14/chartex" xmlns:mc="http://schemas.openxmlformats.org/markup-compatibility/2006" xmlns:aink="http://schemas.microsoft.com/office/drawing/2016/ink" xmlns:am3d="http://schemas.microsoft.com/office/drawing/2017/model3d" xmlns:o="urn:schemas-microsoft-com:office:office" xmlns:r="http://schemas.openxmlformats.org/officeDocument/2006/relationships" xmlns:m="http://schemas.openxmlformats.org/officeDocument/2006/math" xmlns:v="urn:schemas-microsoft-com:vml" xmlns:wp14="http://schemas.microsoft.com/office/word/2010/wordprocessingDrawing" xmlns:wp="http://schemas.openxmlformats.org/drawingml/2006/wordprocessingDrawing" xmlns:w10="urn:schemas-microsoft-com:office:word" xmlns:w="http://schemas.openxmlformats.org/wordprocessingml/2006/main" xmlns:w14="http://schemas.microsoft.com/office/word/2010/wordml" xmlns:w15="http://schemas.microsoft.com/office/word/2012/wordml" xmlns:w16cid="http://schemas.microsoft.com/office/word/2016/wordml/cid" xmlns:w16se="http://schemas.microsoft.com/office/word/2015/wordml/symex" xmlns:wpg="http://schemas.microsoft.com/office/word/2010/wordprocessingGroup" xmlns:wpi="http://schemas.microsoft.com/office/word/2010/wordprocessingInk" xmlns:wne="http://schemas.microsoft.com/office/word/2006/wordml" xmlns:wps="http://schemas.microsoft.com/office/word/2010/wordprocessingShape" mc:Ignorable="w14 w15 w16se w16cid wp14">
+  <w:endnote w:type="separator" w:id="-1">
+    <w:p>
+      <w:r>
+        <w:separator/>
+      </w:r>
+    </w:p>
+  </w:endnote>
+  <w:endnote w:type="continuationSeparator" w:id="0">
+    <w:p>
+      <w:r>
+        <w:continuationSeparator/>
+      </w:r>
+    </w:p>
+  </w:endnote>
+</w:endnotes>
+</file>
+
+<file path=word/footnotes.xml><?xml version="1.0" encoding="utf-8"?>
+<w:footnotes xmlns:wpc="http://schemas.microsoft.com/office/word/2010/wordprocessingCanvas" xmlns:cx="http://schemas.microsoft.com/office/drawing/2014/chartex" xmlns:cx1="http://schemas.microsoft.com/office/drawing/2015/9/8/chartex" xmlns:cx2="http://schemas.microsoft.com/office/drawing/2015/10/21/chartex" xmlns:cx3="http://schemas.microsoft.com/office/drawing/2016/5/9/chartex" xmlns:cx4="http://schemas.microsoft.com/office/drawing/2016/5/10/chartex" xmlns:cx5="http://schemas.microsoft.com/office/drawing/2016/5/11/chartex" xmlns:cx6="http://schemas.microsoft.com/office/drawing/2016/5/12/chartex" xmlns:cx7="http://schemas.microsoft.com/office/drawing/2016/5/13/chartex" xmlns:cx8="http://schemas.microsoft.com/office/drawing/2016/5/14/chartex" xmlns:mc="http://schemas.openxmlformats.org/markup-compatibility/2006" xmlns:aink="http://schemas.microsoft.com/office/drawing/2016/ink" xmlns:am3d="http://schemas.microsoft.com/office/drawing/2017/model3d" xmlns:o="urn:schemas-microsoft-com:office:office" xmlns:r="http://schemas.openxmlformats.org/officeDocument/2006/relationships" xmlns:m="http://schemas.openxmlformats.org/officeDocument/2006/math" xmlns:v="urn:schemas-microsoft-com:vml" xmlns:wp14="http://schemas.microsoft.com/office/word/2010/wordprocessingDrawing" xmlns:wp="http://schemas.openxmlformats.org/drawingml/2006/wordprocessingDrawing" xmlns:w10="urn:schemas-microsoft-com:office:word" xmlns:w="http://schemas.openxmlformats.org/wordprocessingml/2006/main" xmlns:w14="http://schemas.microsoft.com/office/word/2010/wordml" xmlns:w15="http://schemas.microsoft.com/office/word/2012/wordml" xmlns:w16cid="http://schemas.microsoft.com/office/word/2016/wordml/cid" xmlns:w16se="http://schemas.microsoft.com/office/word/2015/wordml/symex" xmlns:wpg="http://schemas.microsoft.com/office/word/2010/wordprocessingGroup" xmlns:wpi="http://schemas.microsoft.com/office/word/2010/wordprocessingInk" xmlns:wne="http://schemas.microsoft.com/office/word/2006/wordml" xmlns:wps="http://schemas.microsoft.com/office/word/2010/wordprocessingShape" mc:Ignorable="w14 w15 w16se w16cid wp14">
+  <w:footnote w:type="separator" w:id="-1">
+    <w:p>
+      <w:r>
+        <w:separator/>
+      </w:r>
+    </w:p>
+  </w:footnote>
+  <w:footnote w:type="continuationSeparator" w:id="0">
+    <w:p>
+      <w:r>
+        <w:continuationSeparator/>
+      </w:r>
+    </w:p>
+  </w:footnote>
+</w:footnotes>
+</file>
+
+<file path=word/header1.xml><?xml version="1.0" encoding="utf-8"?>
+<w:hdr xmlns:wpc="http://schemas.microsoft.com/office/word/2010/wordprocessingCanvas" xmlns:cx="http://schemas.microsoft.com/office/drawing/2014/chartex" xmlns:cx1="http://schemas.microsoft.com/office/drawing/2015/9/8/chartex" xmlns:cx2="http://schemas.microsoft.com/office/drawing/2015/10/21/chartex" xmlns:cx3="http://schemas.microsoft.com/office/drawing/2016/5/9/chartex" xmlns:cx4="http://schemas.microsoft.com/office/drawing/2016/5/10/chartex" xmlns:cx5="http://schemas.microsoft.com/office/drawing/2016/5/11/chartex" xmlns:cx6="http://schemas.microsoft.com/office/drawing/2016/5/12/chartex" xmlns:cx7="http://schemas.microsoft.com/office/drawing/2016/5/13/chartex" xmlns:cx8="http://schemas.microsoft.com/office/drawing/2016/5/14/chartex" xmlns:mc="http://schemas.openxmlformats.org/markup-compatibility/2006" xmlns:aink="http://schemas.microsoft.com/office/drawing/2016/ink" xmlns:am3d="http://schemas.microsoft.com/office/drawing/2017/model3d" xmlns:o="urn:schemas-microsoft-com:office:office" xmlns:r="http://schemas.openxmlformats.org/officeDocument/2006/relationships" xmlns:m="http://schemas.openxmlformats.org/officeDocument/2006/math" xmlns:v="urn:schemas-microsoft-com:vml" xmlns:wp14="http://schemas.microsoft.com/office/word/2010/wordprocessingDrawing" xmlns:wp="http://schemas.openxmlformats.org/drawingml/2006/wordprocessingDrawing" xmlns:w10="urn:schemas-microsoft-com:office:word" xmlns:w="http://schemas.openxmlformats.org/wordprocessingml/2006/main" xmlns:w14="http://schemas.microsoft.com/office/word/2010/wordml" xmlns:w15="http://schemas.microsoft.com/office/word/2012/wordml" xmlns:w16cid="http://schemas.microsoft.com/office/word/2016/wordml/cid" xmlns:w16se="http://schemas.microsoft.com/office/word/2015/wordml/symex" xmlns:wpg="http://schemas.microsoft.com/office/word/2010/wordprocessingGroup" xmlns:wpi="http://schemas.microsoft.com/office/word/2010/wordprocessingInk" xmlns:wne="http://schemas.microsoft.com/office/word/2006/wordml" xmlns:wps="http://schemas.microsoft.com/office/word/2010/wordprocessingShape" mc:Ignorable="w14 w15 w16se w16cid wp14">
+  <w:sdt>
+    <w:sdtPr>
+      <w:rPr>
+        <w:rStyle w:val="Nmerodepgina"/>
+      </w:rPr>
+      <w:id w:val="2064752770"/>
+      <w:docPartObj>
+        <w:docPartGallery w:val="Page Numbers (Top of Page)"/>
+        <w:docPartUnique/>
+      </w:docPartObj>
+    </w:sdtPr>
+    <w:sdtContent>
+      <w:p>
+        <w:pPr>
+          <w:pStyle w:val="Cabealho"/>
+          <w:framePr w:wrap="none" w:vAnchor="text" w:hAnchor="margin" w:xAlign="center" w:y="1"/>
+          <w:rPr>
+            <w:rStyle w:val="Nmerodepgina"/>
+          </w:rPr>
+        </w:pPr>
+        <w:r>
+          <w:rPr>
+            <w:rStyle w:val="Nmerodepgina"/>
+          </w:rPr>
+          <w:fldChar w:fldCharType="begin"/>
+        </w:r>
+        <w:r>
+          <w:rPr>
+            <w:rStyle w:val="Nmerodepgina"/>
+          </w:rPr>
+          <w:instrText xml:space="preserve"> PAGE </w:instrText>
+        </w:r>
+        <w:r>
+          <w:rPr>
+            <w:rStyle w:val="Nmerodepgina"/>
+          </w:rPr>
+          <w:fldChar w:fldCharType="end"/>
+        </w:r>
+      </w:p>
+    </w:sdtContent>
+  </w:sdt>
+  <w:p>
+    <w:pPr>
+      <w:pStyle w:val="Cabealho"/>
+    </w:pPr>
+  </w:p>
+</w:hdr>
+</file>
+
+<file path=word/header2.xml><?xml version="1.0" encoding="utf-8"?>
+<w:hdr xmlns:wpc="http://schemas.microsoft.com/office/word/2010/wordprocessingCanvas" xmlns:cx="http://schemas.microsoft.com/office/drawing/2014/chartex" xmlns:cx1="http://schemas.microsoft.com/office/drawing/2015/9/8/chartex" xmlns:cx2="http://schemas.microsoft.com/office/drawing/2015/10/21/chartex" xmlns:cx3="http://schemas.microsoft.com/office/drawing/2016/5/9/chartex" xmlns:cx4="http://schemas.microsoft.com/office/drawing/2016/5/10/chartex" xmlns:cx5="http://schemas.microsoft.com/office/drawing/2016/5/11/chartex" xmlns:cx6="http://schemas.microsoft.com/office/drawing/2016/5/12/chartex" xmlns:cx7="http://schemas.microsoft.com/office/drawing/2016/5/13/chartex" xmlns:cx8="http://schemas.microsoft.com/office/drawing/2016/5/14/chartex" xmlns:mc="http://schemas.openxmlformats.org/markup-compatibility/2006" xmlns:aink="http://schemas.microsoft.com/office/drawing/2016/ink" xmlns:am3d="http://schemas.microsoft.com/office/drawing/2017/model3d" xmlns:o="urn:schemas-microsoft-com:office:office" xmlns:r="http://schemas.openxmlformats.org/officeDocument/2006/relationships" xmlns:m="http://schemas.openxmlformats.org/officeDocument/2006/math" xmlns:v="urn:schemas-microsoft-com:vml" xmlns:wp14="http://schemas.microsoft.com/office/word/2010/wordprocessingDrawing" xmlns:wp="http://schemas.openxmlformats.org/drawingml/2006/wordprocessingDrawing" xmlns:w10="urn:schemas-microsoft-com:office:word" xmlns:w="http://schemas.openxmlformats.org/wordprocessingml/2006/main" xmlns:w14="http://schemas.microsoft.com/office/word/2010/wordml" xmlns:w15="http://schemas.microsoft.com/office/word/2012/wordml" xmlns:w16cid="http://schemas.microsoft.com/office/word/2016/wordml/cid" xmlns:w16se="http://schemas.microsoft.com/office/word/2015/wordml/symex" xmlns:wpg="http://schemas.microsoft.com/office/word/2010/wordprocessingGroup" xmlns:wpi="http://schemas.microsoft.com/office/word/2010/wordprocessingInk" xmlns:wne="http://schemas.microsoft.com/office/word/2006/wordml" xmlns:wps="http://schemas.microsoft.com/office/word/2010/wordprocessingShape" mc:Ignorable="w14 w15 w16se w16cid wp14">
+  <w:sdt>
+    <w:sdtPr>
+      <w:rPr>
+        <w:rStyle w:val="Nmerodepgina"/>
+      </w:rPr>
+      <w:id w:val="160445268"/>
+      <w:docPartObj>
+        <w:docPartGallery w:val="Page Numbers (Top of Page)"/>
+        <w:docPartUnique/>
+      </w:docPartObj>
+    </w:sdtPr>
+    <w:sdtContent>
+      <w:p>
+        <w:pPr>
+          <w:pStyle w:val="Cabealho"/>
+          <w:framePr w:wrap="none" w:vAnchor="text" w:hAnchor="margin" w:xAlign="center" w:y="1"/>
+          <w:rPr>
+            <w:rStyle w:val="Nmerodepgina"/>
+          </w:rPr>
+        </w:pPr>
+        <w:r>
+          <w:rPr>
+            <w:rStyle w:val="Nmerodepgina"/>
+          </w:rPr>
+          <w:fldChar w:fldCharType="begin"/>
+        </w:r>
+        <w:r>
+          <w:rPr>
+            <w:rStyle w:val="Nmerodepgina"/>
+          </w:rPr>
+          <w:instrText xml:space="preserve"> PAGE </w:instrText>
+        </w:r>
+        <w:r>
+          <w:rPr>
+            <w:rStyle w:val="Nmerodepgina"/>
+          </w:rPr>
+          <w:fldChar w:fldCharType="separate"/>
+        </w:r>
+        <w:r>
+          <w:rPr>
+            <w:rStyle w:val="Nmerodepgina"/>
+            <w:noProof/>
+          </w:rPr>
+          <w:t>i</w:t>
+        </w:r>
+        <w:r>
+          <w:rPr>
+            <w:rStyle w:val="Nmerodepgina"/>
+          </w:rPr>
+          <w:fldChar w:fldCharType="end"/>
+        </w:r>
+      </w:p>
+    </w:sdtContent>
+  </w:sdt>
+  <w:p>
+    <w:pPr>
+      <w:pStyle w:val="Cabealho"/>
+    </w:pPr>
+  </w:p>
+</w:hdr>
 </file>
 
 <file path=word/numbering.xml><?xml version="1.0" encoding="utf-8"?>
@@ -981,6 +1133,35 @@
       <w:contextualSpacing/>
     </w:pPr>
   </w:style>
+  <w:style w:type="paragraph" w:styleId="Cabealho">
+    <w:name w:val="header"/>
+    <w:basedOn w:val="Normal"/>
+    <w:link w:val="CabealhoChar"/>
+    <w:uiPriority w:val="99"/>
+    <w:unhideWhenUsed/>
+    <w:rsid w:val="00DD5F0D"/>
+    <w:pPr>
+      <w:tabs>
+        <w:tab w:val="center" w:pos="4252"/>
+        <w:tab w:val="right" w:pos="8504"/>
+      </w:tabs>
+    </w:pPr>
+  </w:style>
+  <w:style w:type="character" w:customStyle="1" w:styleId="CabealhoChar">
+    <w:name w:val="Cabeçalho Char"/>
+    <w:basedOn w:val="Fontepargpadro"/>
+    <w:link w:val="Cabealho"/>
+    <w:uiPriority w:val="99"/>
+    <w:rsid w:val="00DD5F0D"/>
+  </w:style>
+  <w:style w:type="character" w:styleId="Nmerodepgina">
+    <w:name w:val="page number"/>
+    <w:basedOn w:val="Fontepargpadro"/>
+    <w:uiPriority w:val="99"/>
+    <w:semiHidden/>
+    <w:unhideWhenUsed/>
+    <w:rsid w:val="00DD5F0D"/>
+  </w:style>
 </w:styles>
 </file>
 

</xml_diff>

<commit_message>
Mexi no arquivo doc
</commit_message>
<xml_diff>
--- a/pdf e relatorio/Trabalho I/Trabalho 1.docx
+++ b/pdf e relatorio/Trabalho I/Trabalho 1.docx
@@ -102,23 +102,41 @@
       <w:r>
         <w:t xml:space="preserve">ância e </w:t>
       </w:r>
+      <w:r>
+        <w:t>Teste de Kolmogorov-S</w:t>
+      </w:r>
+      <w:r>
+        <w:t>mirnov</w:t>
+      </w:r>
+      <w:r>
+        <w:t xml:space="preserve"> usando um nível de significância de 10% (</w:t>
+      </w:r>
+      <w:r>
+        <w:sym w:font="Symbol" w:char="F061"/>
+      </w:r>
+      <w:r>
+        <w:t>=10%)</w:t>
+      </w:r>
+      <w:r>
+        <w:t>. Para a aná</w:t>
+      </w:r>
+      <w:r>
+        <w:t xml:space="preserve">lise e convecção desse relatório </w:t>
+      </w:r>
+      <w:r>
+        <w:t xml:space="preserve">foram consideradas somente algumas variáveis que </w:t>
+      </w:r>
+      <w:r>
+        <w:t>foram consideradas de interessantes</w:t>
+      </w:r>
+      <w:r>
+        <w:t xml:space="preserve"> para responder </w:t>
+      </w:r>
+      <w:r>
+        <w:t>as perguntas 1 e 2.</w:t>
+      </w:r>
       <w:bookmarkStart w:id="0" w:name="_GoBack"/>
       <w:bookmarkEnd w:id="0"/>
-      <w:r>
-        <w:t>Teste de Kolmogorov-S</w:t>
-      </w:r>
-      <w:r>
-        <w:t>mirnov</w:t>
-      </w:r>
-      <w:r>
-        <w:t xml:space="preserve"> usando um nível de significância de 10% (</w:t>
-      </w:r>
-      <w:r>
-        <w:sym w:font="Symbol" w:char="F061"/>
-      </w:r>
-      <w:r>
-        <w:t>=10%)</w:t>
-      </w:r>
     </w:p>
     <w:p/>
     <w:p>
@@ -134,7 +152,13 @@
         <w:rPr>
           <w:u w:val="single"/>
         </w:rPr>
-        <w:t>Analise de Resultados:</w:t>
+        <w:t>Aná</w:t>
+      </w:r>
+      <w:r>
+        <w:rPr>
+          <w:u w:val="single"/>
+        </w:rPr>
+        <w:t>lise de Resultados:</w:t>
       </w:r>
     </w:p>
     <w:p>
@@ -273,6 +297,11 @@
         <w:docPartUnique/>
       </w:docPartObj>
     </w:sdtPr>
+    <w:sdtEndPr>
+      <w:rPr>
+        <w:rStyle w:val="Nmerodepgina"/>
+      </w:rPr>
+    </w:sdtEndPr>
     <w:sdtContent>
       <w:p>
         <w:pPr>
@@ -324,6 +353,11 @@
         <w:docPartUnique/>
       </w:docPartObj>
     </w:sdtPr>
+    <w:sdtEndPr>
+      <w:rPr>
+        <w:rStyle w:val="Nmerodepgina"/>
+      </w:rPr>
+    </w:sdtEndPr>
     <w:sdtContent>
       <w:p>
         <w:pPr>

</xml_diff>

<commit_message>
Arquivo doc att 2
</commit_message>
<xml_diff>
--- a/pdf e relatorio/Trabalho I/Trabalho 1.docx
+++ b/pdf e relatorio/Trabalho I/Trabalho 1.docx
@@ -346,10 +346,18 @@
         </w:numPr>
       </w:pPr>
       <w:r>
-        <w:t xml:space="preserve"> B</w:t>
-      </w:r>
-      <w:r>
-        <w:t xml:space="preserve">aseado no teste </w:t>
+        <w:t xml:space="preserve"> </w:t>
+      </w:r>
+      <w:r>
+        <w:t>Utilizando o</w:t>
+      </w:r>
+      <w:r>
+        <w:t xml:space="preserve"> </w:t>
+      </w:r>
+      <w:bookmarkStart w:id="0" w:name="_GoBack"/>
+      <w:bookmarkEnd w:id="0"/>
+      <w:r>
+        <w:t xml:space="preserve">teste </w:t>
       </w:r>
       <w:proofErr w:type="spellStart"/>
       <w:r>
@@ -419,10 +427,13 @@
         </w:numPr>
       </w:pPr>
       <w:r>
-        <w:t>B</w:t>
-      </w:r>
-      <w:r>
-        <w:t xml:space="preserve">aseado no teste </w:t>
+        <w:t>Utilizando o</w:t>
+      </w:r>
+      <w:r>
+        <w:t xml:space="preserve"> </w:t>
+      </w:r>
+      <w:r>
+        <w:t xml:space="preserve">teste </w:t>
       </w:r>
       <w:proofErr w:type="spellStart"/>
       <w:r>
@@ -528,7 +539,13 @@
         </w:numPr>
       </w:pPr>
       <w:r>
-        <w:t xml:space="preserve">Baseado no teste </w:t>
+        <w:t>Utilizando o</w:t>
+      </w:r>
+      <w:r>
+        <w:t xml:space="preserve"> </w:t>
+      </w:r>
+      <w:r>
+        <w:t xml:space="preserve">teste </w:t>
       </w:r>
       <w:proofErr w:type="spellStart"/>
       <w:r>
@@ -606,7 +623,13 @@
         </w:numPr>
       </w:pPr>
       <w:r>
-        <w:t xml:space="preserve">Baseado no teste </w:t>
+        <w:t>Utilizando o</w:t>
+      </w:r>
+      <w:r>
+        <w:t xml:space="preserve"> </w:t>
+      </w:r>
+      <w:r>
+        <w:t xml:space="preserve">teste </w:t>
       </w:r>
       <w:proofErr w:type="spellStart"/>
       <w:r>
@@ -671,7 +694,10 @@
       </w:pPr>
       <w:r>
         <w:lastRenderedPageBreak/>
-        <w:t xml:space="preserve">Baseado no teste </w:t>
+        <w:t xml:space="preserve">Utilizando </w:t>
+      </w:r>
+      <w:r>
+        <w:t xml:space="preserve">o teste </w:t>
       </w:r>
       <w:proofErr w:type="spellStart"/>
       <w:r>
@@ -873,8 +899,6 @@
           <w:color w:val="FFC000"/>
         </w:rPr>
       </w:pPr>
-      <w:bookmarkStart w:id="0" w:name="_GoBack"/>
-      <w:bookmarkEnd w:id="0"/>
     </w:p>
     <w:p>
       <w:pPr>

</xml_diff>